<commit_message>
Update LICENSE and correct README spelling errors
</commit_message>
<xml_diff>
--- a/webpage/readme_markdown.docx
+++ b/webpage/readme_markdown.docx
@@ -86,7 +86,10 @@
       </w:pPr>
       <w:r>
         <w:rPr/>
-        <w:tab/>
+        <w:t xml:space="preserve">    </w:t>
+      </w:r>
+      <w:r>
+        <w:rPr/>
         <w:t>* [Installing on a Singularity image](#singularity)</w:t>
       </w:r>
     </w:p>
@@ -97,7 +100,10 @@
       </w:pPr>
       <w:r>
         <w:rPr/>
-        <w:tab/>
+        <w:t xml:space="preserve">    </w:t>
+      </w:r>
+      <w:r>
+        <w:rPr/>
         <w:t>* [Installing on bare metal](#bare)</w:t>
       </w:r>
     </w:p>
@@ -128,11 +134,7 @@
       </w:pPr>
       <w:r>
         <w:rPr/>
-        <w:t xml:space="preserve">* </w:t>
-      </w:r>
-      <w:r>
-        <w:rPr/>
-        <w:t>[Configuration file examples](#examples_conf)</w:t>
+        <w:t>* [Configuration file examples](#examples_conf)</w:t>
       </w:r>
     </w:p>
     <w:p>
@@ -1979,11 +1981,15 @@
       </w:pPr>
       <w:r>
         <w:rPr/>
-        <w:t xml:space="preserve">On the other hand, when phasing with EAGLE, </w:t>
-      </w:r>
-      <w:r>
-        <w:rPr/>
-        <w:t>a single file must be given. Several compatible options are abailable on the [Broad Website](</w:t>
+        <w:t>On the other hand, when phasing with EAGLE, a single file must be given. Several compatible options are a</w:t>
+      </w:r>
+      <w:r>
+        <w:rPr/>
+        <w:t>v</w:t>
+      </w:r>
+      <w:r>
+        <w:rPr/>
+        <w:t>ailable on the [Broad Website](</w:t>
       </w:r>
       <w:hyperlink r:id="rId2">
         <w:r>
@@ -2153,11 +2159,7 @@
       </w:hyperlink>
       <w:r>
         <w:rPr/>
-        <w:t>/</w:t>
-      </w:r>
-      <w:r>
-        <w:rPr/>
-        <w:t>config_eagle_minimac.file), [Eagle-Minimac4](</w:t>
+        <w:t>/config_eagle_minimac.file), [Eagle-Minimac4](</w:t>
       </w:r>
       <w:hyperlink r:id="rId7">
         <w:r>
@@ -2625,10 +2627,12 @@
         <w:pStyle w:val="Normal"/>
         <w:rPr/>
       </w:pPr>
+      <w:bookmarkStart w:id="3" w:name="__DdeLink__479_532606570"/>
       <w:r>
         <w:rPr/>
         <w:t>* etc</w:t>
       </w:r>
+      <w:bookmarkEnd w:id="3"/>
     </w:p>
     <w:sectPr>
       <w:type w:val="nextPage"/>
@@ -2664,9 +2668,7 @@
     <w:qFormat/>
     <w:pPr>
       <w:widowControl/>
-      <w:kinsoku w:val="true"/>
-      <w:overflowPunct w:val="true"/>
-      <w:autoSpaceDE w:val="true"/>
+      <w:overflowPunct w:val="false"/>
       <w:bidi w:val="0"/>
       <w:jc w:val="left"/>
     </w:pPr>
@@ -2734,6 +2736,46 @@
     <w:name w:val="Numbering Symbols"/>
     <w:qFormat/>
     <w:rPr/>
+  </w:style>
+  <w:style w:type="character" w:styleId="ListLabel5">
+    <w:name w:val="ListLabel 5"/>
+    <w:qFormat/>
+    <w:rPr/>
+  </w:style>
+  <w:style w:type="character" w:styleId="ListLabel6">
+    <w:name w:val="ListLabel 6"/>
+    <w:qFormat/>
+    <w:rPr>
+      <w:rFonts w:ascii="apple-system;BlinkMacSystemFont;Segoe UI;Helvetica;Arial;sans-serif;Apple Color Emoji;Segoe UI Emoji" w:hAnsi="apple-system;BlinkMacSystemFont;Segoe UI;Helvetica;Arial;sans-serif;Apple Color Emoji;Segoe UI Emoji"/>
+      <w:b w:val="false"/>
+      <w:i w:val="false"/>
+      <w:caps w:val="false"/>
+      <w:smallCaps w:val="false"/>
+      <w:strike w:val="false"/>
+      <w:dstrike w:val="false"/>
+      <w:color w:val="0366D6"/>
+      <w:spacing w:val="0"/>
+      <w:sz w:val="21"/>
+      <w:highlight w:val="white"/>
+      <w:u w:val="none"/>
+      <w:effect w:val="none"/>
+    </w:rPr>
+  </w:style>
+  <w:style w:type="character" w:styleId="ListLabel7">
+    <w:name w:val="ListLabel 7"/>
+    <w:qFormat/>
+    <w:rPr>
+      <w:rFonts w:ascii="apple-system;BlinkMacSystemFont;Segoe UI;Helvetica;Arial;sans-serif;Apple Color Emoji;Segoe UI Emoji" w:hAnsi="apple-system;BlinkMacSystemFont;Segoe UI;Helvetica;Arial;sans-serif;Apple Color Emoji;Segoe UI Emoji"/>
+      <w:b w:val="false"/>
+      <w:i w:val="false"/>
+      <w:caps w:val="false"/>
+      <w:smallCaps w:val="false"/>
+      <w:color w:val="0366D6"/>
+      <w:spacing w:val="0"/>
+      <w:sz w:val="21"/>
+      <w:highlight w:val="white"/>
+      <w:u w:val="single"/>
+    </w:rPr>
   </w:style>
   <w:style w:type="paragraph" w:styleId="Heading">
     <w:name w:val="Heading"/>

</xml_diff>